<commit_message>
added content to experience page
</commit_message>
<xml_diff>
--- a/static/resume/Edward Moradian Resume Full.docx
+++ b/static/resume/Edward Moradian Resume Full.docx
@@ -111,6 +111,30 @@
           <w:szCs w:val="28"/>
         </w:rPr>
       </w:pPr>
+      <w:r>
+        <w:rPr>
+          <w:rFonts w:ascii="Times New Roman" w:hAnsi="Times New Roman"/>
+          <w:sz w:val="20"/>
+          <w:szCs w:val="20"/>
+        </w:rPr>
+        <w:t xml:space="preserve">edwardmoradian.github.io </w:t>
+      </w:r>
+      <w:r>
+        <w:rPr>
+          <w:rFonts w:ascii="Times New Roman" w:hAnsi="Times New Roman"/>
+          <w:sz w:val="20"/>
+          <w:szCs w:val="20"/>
+        </w:rPr>
+        <w:t>•</w:t>
+      </w:r>
+      <w:r>
+        <w:rPr>
+          <w:rFonts w:ascii="Times New Roman" w:hAnsi="Times New Roman"/>
+          <w:sz w:val="20"/>
+          <w:szCs w:val="20"/>
+        </w:rPr>
+        <w:t xml:space="preserve"> </w:t>
+      </w:r>
       <w:r>
         <w:rPr>
           <w:rFonts w:ascii="Times New Roman" w:hAnsi="Times New Roman"/>
@@ -254,7 +278,7 @@
           <w:sz w:val="20"/>
           <w:szCs w:val="20"/>
         </w:rPr>
-        <w:t>Statistical Models: A/B Testing, ANOVA, Linear Regression, Logistic Regression, Time Series, Bayesian</w:t>
+        <w:t>Statistical Analysis: Hypothesis Testing, Point Estimation, Power Analysis, Survival Analysis</w:t>
       </w:r>
     </w:p>
     <w:p>
@@ -278,6 +302,30 @@
           <w:sz w:val="20"/>
           <w:szCs w:val="20"/>
         </w:rPr>
+        <w:t>Statistical Models: A/B Testing, ANOVA, Linear Regression, Logistic Regression, Time Series, Bayesian</w:t>
+      </w:r>
+    </w:p>
+    <w:p>
+      <w:pPr>
+        <w:pStyle w:val="ListParagraph"/>
+        <w:numPr>
+          <w:ilvl w:val="0"/>
+          <w:numId w:val="1"/>
+        </w:numPr>
+        <w:spacing w:after="0" w:line="240" w:lineRule="auto"/>
+        <w:ind w:left="360" w:right="720" w:hanging="180"/>
+        <w:rPr>
+          <w:rFonts w:ascii="Times New Roman" w:hAnsi="Times New Roman"/>
+          <w:sz w:val="20"/>
+          <w:szCs w:val="20"/>
+        </w:rPr>
+      </w:pPr>
+      <w:r>
+        <w:rPr>
+          <w:rFonts w:ascii="Times New Roman" w:hAnsi="Times New Roman"/>
+          <w:sz w:val="20"/>
+          <w:szCs w:val="20"/>
+        </w:rPr>
         <w:t>Machine Learning Models</w:t>
       </w:r>
       <w:r>
@@ -570,31 +618,7 @@
           <w:sz w:val="20"/>
           <w:szCs w:val="20"/>
         </w:rPr>
-        <w:t>Web App</w:t>
-      </w:r>
-      <w:r>
-        <w:rPr>
-          <w:rFonts w:ascii="Times New Roman" w:hAnsi="Times New Roman"/>
-          <w:sz w:val="20"/>
-          <w:szCs w:val="20"/>
-        </w:rPr>
-        <w:t>lication Development: Flask</w:t>
-      </w:r>
-      <w:r>
-        <w:rPr>
-          <w:rFonts w:ascii="Times New Roman" w:hAnsi="Times New Roman"/>
-          <w:sz w:val="20"/>
-          <w:szCs w:val="20"/>
-        </w:rPr>
-        <w:t xml:space="preserve">, </w:t>
-      </w:r>
-      <w:r>
-        <w:rPr>
-          <w:rFonts w:ascii="Times New Roman" w:hAnsi="Times New Roman"/>
-          <w:sz w:val="20"/>
-          <w:szCs w:val="20"/>
-        </w:rPr>
-        <w:t>JavaScript, HTML, CSS</w:t>
+        <w:t>Machine Learning Tasks: Prediction, Classification, Clustering, NLP</w:t>
       </w:r>
     </w:p>
     <w:p>
@@ -618,81 +642,31 @@
           <w:sz w:val="20"/>
           <w:szCs w:val="20"/>
         </w:rPr>
-        <w:t xml:space="preserve">Data Visualization </w:t>
-      </w:r>
-      <w:r>
-        <w:rPr>
-          <w:rFonts w:ascii="Times New Roman" w:hAnsi="Times New Roman"/>
-          <w:sz w:val="20"/>
-          <w:szCs w:val="20"/>
-        </w:rPr>
-        <w:t xml:space="preserve">and Dashboarding </w:t>
-      </w:r>
-      <w:r>
-        <w:rPr>
-          <w:rFonts w:ascii="Times New Roman" w:hAnsi="Times New Roman"/>
-          <w:sz w:val="20"/>
-          <w:szCs w:val="20"/>
-        </w:rPr>
-        <w:t>Tools:</w:t>
-      </w:r>
-      <w:r>
-        <w:rPr>
-          <w:rFonts w:ascii="Times New Roman" w:hAnsi="Times New Roman"/>
-          <w:sz w:val="20"/>
-          <w:szCs w:val="20"/>
-        </w:rPr>
-        <w:t xml:space="preserve"> </w:t>
-      </w:r>
-      <w:r>
-        <w:rPr>
-          <w:rFonts w:ascii="Times New Roman" w:hAnsi="Times New Roman"/>
-          <w:sz w:val="20"/>
-          <w:szCs w:val="20"/>
-        </w:rPr>
-        <w:t xml:space="preserve">Tableau, </w:t>
-      </w:r>
-      <w:r>
-        <w:rPr>
-          <w:rFonts w:ascii="Times New Roman" w:hAnsi="Times New Roman"/>
-          <w:sz w:val="20"/>
-          <w:szCs w:val="20"/>
-        </w:rPr>
-        <w:t xml:space="preserve">Microsoft </w:t>
-      </w:r>
-      <w:r>
-        <w:rPr>
-          <w:rFonts w:ascii="Times New Roman" w:hAnsi="Times New Roman"/>
-          <w:sz w:val="20"/>
-          <w:szCs w:val="20"/>
-        </w:rPr>
-        <w:t xml:space="preserve">Power BI, </w:t>
-      </w:r>
-      <w:proofErr w:type="spellStart"/>
-      <w:r>
-        <w:rPr>
-          <w:rFonts w:ascii="Times New Roman" w:hAnsi="Times New Roman"/>
-          <w:sz w:val="20"/>
-          <w:szCs w:val="20"/>
-        </w:rPr>
-        <w:t>Plotly</w:t>
-      </w:r>
-      <w:proofErr w:type="spellEnd"/>
-      <w:r>
-        <w:rPr>
-          <w:rFonts w:ascii="Times New Roman" w:hAnsi="Times New Roman"/>
-          <w:sz w:val="20"/>
-          <w:szCs w:val="20"/>
-        </w:rPr>
-        <w:t>, R, SAS</w:t>
-      </w:r>
-      <w:r>
-        <w:rPr>
-          <w:rFonts w:ascii="Times New Roman" w:hAnsi="Times New Roman"/>
-          <w:sz w:val="20"/>
-          <w:szCs w:val="20"/>
-        </w:rPr>
-        <w:t xml:space="preserve"> and Microsoft Excel</w:t>
+        <w:t>Web App</w:t>
+      </w:r>
+      <w:r>
+        <w:rPr>
+          <w:rFonts w:ascii="Times New Roman" w:hAnsi="Times New Roman"/>
+          <w:sz w:val="20"/>
+          <w:szCs w:val="20"/>
+        </w:rPr>
+        <w:t>lication Development: Flask</w:t>
+      </w:r>
+      <w:r>
+        <w:rPr>
+          <w:rFonts w:ascii="Times New Roman" w:hAnsi="Times New Roman"/>
+          <w:sz w:val="20"/>
+          <w:szCs w:val="20"/>
+        </w:rPr>
+        <w:t xml:space="preserve">, </w:t>
+      </w:r>
+      <w:r>
+        <w:rPr>
+          <w:rFonts w:ascii="Times New Roman" w:hAnsi="Times New Roman"/>
+          <w:sz w:val="20"/>
+          <w:szCs w:val="20"/>
+        </w:rPr>
+        <w:t>JavaScript, HTML, CSS</w:t>
       </w:r>
     </w:p>
     <w:p>
@@ -716,31 +690,81 @@
           <w:sz w:val="20"/>
           <w:szCs w:val="20"/>
         </w:rPr>
-        <w:t>Relati</w:t>
-      </w:r>
-      <w:r>
-        <w:rPr>
-          <w:rFonts w:ascii="Times New Roman" w:hAnsi="Times New Roman"/>
-          <w:sz w:val="20"/>
-          <w:szCs w:val="20"/>
-        </w:rPr>
-        <w:t>onal Database Management System</w:t>
-      </w:r>
-      <w:r>
-        <w:rPr>
-          <w:rFonts w:ascii="Times New Roman" w:hAnsi="Times New Roman"/>
-          <w:sz w:val="20"/>
-          <w:szCs w:val="20"/>
-        </w:rPr>
-        <w:t>s</w:t>
-      </w:r>
-      <w:r>
-        <w:rPr>
-          <w:rFonts w:ascii="Times New Roman" w:hAnsi="Times New Roman"/>
-          <w:sz w:val="20"/>
-          <w:szCs w:val="20"/>
-        </w:rPr>
-        <w:t>: Oracle, MySQL and Microsoft SQL Server</w:t>
+        <w:t xml:space="preserve">Data Visualization </w:t>
+      </w:r>
+      <w:r>
+        <w:rPr>
+          <w:rFonts w:ascii="Times New Roman" w:hAnsi="Times New Roman"/>
+          <w:sz w:val="20"/>
+          <w:szCs w:val="20"/>
+        </w:rPr>
+        <w:t xml:space="preserve">and Dashboarding </w:t>
+      </w:r>
+      <w:r>
+        <w:rPr>
+          <w:rFonts w:ascii="Times New Roman" w:hAnsi="Times New Roman"/>
+          <w:sz w:val="20"/>
+          <w:szCs w:val="20"/>
+        </w:rPr>
+        <w:t>Tools:</w:t>
+      </w:r>
+      <w:r>
+        <w:rPr>
+          <w:rFonts w:ascii="Times New Roman" w:hAnsi="Times New Roman"/>
+          <w:sz w:val="20"/>
+          <w:szCs w:val="20"/>
+        </w:rPr>
+        <w:t xml:space="preserve"> </w:t>
+      </w:r>
+      <w:r>
+        <w:rPr>
+          <w:rFonts w:ascii="Times New Roman" w:hAnsi="Times New Roman"/>
+          <w:sz w:val="20"/>
+          <w:szCs w:val="20"/>
+        </w:rPr>
+        <w:t xml:space="preserve">Tableau, </w:t>
+      </w:r>
+      <w:r>
+        <w:rPr>
+          <w:rFonts w:ascii="Times New Roman" w:hAnsi="Times New Roman"/>
+          <w:sz w:val="20"/>
+          <w:szCs w:val="20"/>
+        </w:rPr>
+        <w:t xml:space="preserve">Microsoft </w:t>
+      </w:r>
+      <w:r>
+        <w:rPr>
+          <w:rFonts w:ascii="Times New Roman" w:hAnsi="Times New Roman"/>
+          <w:sz w:val="20"/>
+          <w:szCs w:val="20"/>
+        </w:rPr>
+        <w:t xml:space="preserve">Power BI, </w:t>
+      </w:r>
+      <w:proofErr w:type="spellStart"/>
+      <w:r>
+        <w:rPr>
+          <w:rFonts w:ascii="Times New Roman" w:hAnsi="Times New Roman"/>
+          <w:sz w:val="20"/>
+          <w:szCs w:val="20"/>
+        </w:rPr>
+        <w:t>Plotly</w:t>
+      </w:r>
+      <w:proofErr w:type="spellEnd"/>
+      <w:r>
+        <w:rPr>
+          <w:rFonts w:ascii="Times New Roman" w:hAnsi="Times New Roman"/>
+          <w:sz w:val="20"/>
+          <w:szCs w:val="20"/>
+        </w:rPr>
+        <w:t>, R, SAS</w:t>
+      </w:r>
+      <w:r>
+        <w:rPr>
+          <w:rFonts w:ascii="Times New Roman" w:hAnsi="Times New Roman"/>
+          <w:sz w:val="20"/>
+          <w:szCs w:val="20"/>
+        </w:rPr>
+        <w:t xml:space="preserve"> and Microsoft Excel</w:t>
       </w:r>
     </w:p>
     <w:p>
@@ -764,18 +788,32 @@
           <w:sz w:val="20"/>
           <w:szCs w:val="20"/>
         </w:rPr>
-        <w:t xml:space="preserve">Data Warehousing: Amazon Redshift, Google </w:t>
-      </w:r>
-      <w:proofErr w:type="spellStart"/>
-      <w:r>
-        <w:rPr>
-          <w:rFonts w:ascii="Times New Roman" w:hAnsi="Times New Roman"/>
-          <w:sz w:val="20"/>
-          <w:szCs w:val="20"/>
-        </w:rPr>
-        <w:t>BigQuery</w:t>
-      </w:r>
-      <w:proofErr w:type="spellEnd"/>
+        <w:t>Relati</w:t>
+      </w:r>
+      <w:r>
+        <w:rPr>
+          <w:rFonts w:ascii="Times New Roman" w:hAnsi="Times New Roman"/>
+          <w:sz w:val="20"/>
+          <w:szCs w:val="20"/>
+        </w:rPr>
+        <w:t>onal Database Management System</w:t>
+      </w:r>
+      <w:r>
+        <w:rPr>
+          <w:rFonts w:ascii="Times New Roman" w:hAnsi="Times New Roman"/>
+          <w:sz w:val="20"/>
+          <w:szCs w:val="20"/>
+        </w:rPr>
+        <w:t>s</w:t>
+      </w:r>
+      <w:r>
+        <w:rPr>
+          <w:rFonts w:ascii="Times New Roman" w:hAnsi="Times New Roman"/>
+          <w:sz w:val="20"/>
+          <w:szCs w:val="20"/>
+        </w:rPr>
+        <w:t>: Oracle, MySQL and Microsoft SQL Server</w:t>
+      </w:r>
     </w:p>
     <w:p>
       <w:pPr>
@@ -798,16 +836,18 @@
           <w:sz w:val="20"/>
           <w:szCs w:val="20"/>
         </w:rPr>
-        <w:t>Cloud computing environments: A</w:t>
-      </w:r>
-      <w:r>
-        <w:rPr>
-          <w:rFonts w:ascii="Times New Roman" w:hAnsi="Times New Roman"/>
-          <w:sz w:val="20"/>
-          <w:szCs w:val="20"/>
-        </w:rPr>
-        <w:t>WS, Google Cloud Platform and Microsoft Azure</w:t>
-      </w:r>
+        <w:t xml:space="preserve">Data Warehousing: Amazon Redshift, Google </w:t>
+      </w:r>
+      <w:proofErr w:type="spellStart"/>
+      <w:r>
+        <w:rPr>
+          <w:rFonts w:ascii="Times New Roman" w:hAnsi="Times New Roman"/>
+          <w:sz w:val="20"/>
+          <w:szCs w:val="20"/>
+        </w:rPr>
+        <w:t>BigQuery</w:t>
+      </w:r>
+      <w:proofErr w:type="spellEnd"/>
     </w:p>
     <w:p>
       <w:pPr>
@@ -830,63 +870,15 @@
           <w:sz w:val="20"/>
           <w:szCs w:val="20"/>
         </w:rPr>
-        <w:t xml:space="preserve">Version-control </w:t>
-      </w:r>
-      <w:r>
-        <w:rPr>
-          <w:rFonts w:ascii="Times New Roman" w:hAnsi="Times New Roman"/>
-          <w:sz w:val="20"/>
-          <w:szCs w:val="20"/>
-        </w:rPr>
-        <w:t xml:space="preserve">of programs </w:t>
-      </w:r>
-      <w:r>
-        <w:rPr>
-          <w:rFonts w:ascii="Times New Roman" w:hAnsi="Times New Roman"/>
-          <w:sz w:val="20"/>
-          <w:szCs w:val="20"/>
-        </w:rPr>
-        <w:t xml:space="preserve">using Git </w:t>
-      </w:r>
-      <w:r>
-        <w:rPr>
-          <w:rFonts w:ascii="Times New Roman" w:hAnsi="Times New Roman"/>
-          <w:sz w:val="20"/>
-          <w:szCs w:val="20"/>
-        </w:rPr>
-        <w:t>with</w:t>
-      </w:r>
-      <w:r>
-        <w:rPr>
-          <w:rFonts w:ascii="Times New Roman" w:hAnsi="Times New Roman"/>
-          <w:sz w:val="20"/>
-          <w:szCs w:val="20"/>
-        </w:rPr>
-        <w:t xml:space="preserve"> Git</w:t>
-      </w:r>
-      <w:r>
-        <w:rPr>
-          <w:rFonts w:ascii="Times New Roman" w:hAnsi="Times New Roman"/>
-          <w:sz w:val="20"/>
-          <w:szCs w:val="20"/>
-        </w:rPr>
-        <w:t>H</w:t>
-      </w:r>
-      <w:r>
-        <w:rPr>
-          <w:rFonts w:ascii="Times New Roman" w:hAnsi="Times New Roman"/>
-          <w:sz w:val="20"/>
-          <w:szCs w:val="20"/>
-        </w:rPr>
-        <w:t>ub</w:t>
-      </w:r>
-      <w:r>
-        <w:rPr>
-          <w:rFonts w:ascii="Times New Roman" w:hAnsi="Times New Roman"/>
-          <w:sz w:val="20"/>
-          <w:szCs w:val="20"/>
-        </w:rPr>
-        <w:t xml:space="preserve"> and GitLab</w:t>
+        <w:t>Cloud computing environments: A</w:t>
+      </w:r>
+      <w:r>
+        <w:rPr>
+          <w:rFonts w:ascii="Times New Roman" w:hAnsi="Times New Roman"/>
+          <w:sz w:val="20"/>
+          <w:szCs w:val="20"/>
+        </w:rPr>
+        <w:t>WS, Google Cloud Platform and Microsoft Azure</w:t>
       </w:r>
     </w:p>
     <w:p>
@@ -910,6 +902,134 @@
           <w:sz w:val="20"/>
           <w:szCs w:val="20"/>
         </w:rPr>
+        <w:t>Distributed Computing on Big Data: Hadoop, HDFS, MapReduce, Pig, Hive and HBase</w:t>
+      </w:r>
+    </w:p>
+    <w:p>
+      <w:pPr>
+        <w:pStyle w:val="ListParagraph"/>
+        <w:numPr>
+          <w:ilvl w:val="0"/>
+          <w:numId w:val="1"/>
+        </w:numPr>
+        <w:spacing w:after="0" w:line="240" w:lineRule="auto"/>
+        <w:ind w:left="360" w:right="720" w:hanging="180"/>
+        <w:rPr>
+          <w:rFonts w:ascii="Times New Roman" w:hAnsi="Times New Roman"/>
+          <w:sz w:val="20"/>
+          <w:szCs w:val="20"/>
+        </w:rPr>
+      </w:pPr>
+      <w:r>
+        <w:rPr>
+          <w:rFonts w:ascii="Times New Roman" w:hAnsi="Times New Roman"/>
+          <w:sz w:val="20"/>
+          <w:szCs w:val="20"/>
+        </w:rPr>
+        <w:t xml:space="preserve">Version-control </w:t>
+      </w:r>
+      <w:r>
+        <w:rPr>
+          <w:rFonts w:ascii="Times New Roman" w:hAnsi="Times New Roman"/>
+          <w:sz w:val="20"/>
+          <w:szCs w:val="20"/>
+        </w:rPr>
+        <w:t xml:space="preserve">of programs </w:t>
+      </w:r>
+      <w:r>
+        <w:rPr>
+          <w:rFonts w:ascii="Times New Roman" w:hAnsi="Times New Roman"/>
+          <w:sz w:val="20"/>
+          <w:szCs w:val="20"/>
+        </w:rPr>
+        <w:t xml:space="preserve">using Git </w:t>
+      </w:r>
+      <w:r>
+        <w:rPr>
+          <w:rFonts w:ascii="Times New Roman" w:hAnsi="Times New Roman"/>
+          <w:sz w:val="20"/>
+          <w:szCs w:val="20"/>
+        </w:rPr>
+        <w:t>with</w:t>
+      </w:r>
+      <w:r>
+        <w:rPr>
+          <w:rFonts w:ascii="Times New Roman" w:hAnsi="Times New Roman"/>
+          <w:sz w:val="20"/>
+          <w:szCs w:val="20"/>
+        </w:rPr>
+        <w:t xml:space="preserve"> Git</w:t>
+      </w:r>
+      <w:r>
+        <w:rPr>
+          <w:rFonts w:ascii="Times New Roman" w:hAnsi="Times New Roman"/>
+          <w:sz w:val="20"/>
+          <w:szCs w:val="20"/>
+        </w:rPr>
+        <w:t>H</w:t>
+      </w:r>
+      <w:r>
+        <w:rPr>
+          <w:rFonts w:ascii="Times New Roman" w:hAnsi="Times New Roman"/>
+          <w:sz w:val="20"/>
+          <w:szCs w:val="20"/>
+        </w:rPr>
+        <w:t>ub</w:t>
+      </w:r>
+      <w:r>
+        <w:rPr>
+          <w:rFonts w:ascii="Times New Roman" w:hAnsi="Times New Roman"/>
+          <w:sz w:val="20"/>
+          <w:szCs w:val="20"/>
+        </w:rPr>
+        <w:t xml:space="preserve"> and GitLab</w:t>
+      </w:r>
+    </w:p>
+    <w:p>
+      <w:pPr>
+        <w:pStyle w:val="ListParagraph"/>
+        <w:numPr>
+          <w:ilvl w:val="0"/>
+          <w:numId w:val="1"/>
+        </w:numPr>
+        <w:spacing w:after="0" w:line="240" w:lineRule="auto"/>
+        <w:ind w:left="360" w:right="720" w:hanging="180"/>
+        <w:rPr>
+          <w:rFonts w:ascii="Times New Roman" w:hAnsi="Times New Roman"/>
+          <w:sz w:val="20"/>
+          <w:szCs w:val="20"/>
+        </w:rPr>
+      </w:pPr>
+      <w:r>
+        <w:rPr>
+          <w:rFonts w:ascii="Times New Roman" w:hAnsi="Times New Roman"/>
+          <w:sz w:val="20"/>
+          <w:szCs w:val="20"/>
+        </w:rPr>
+        <w:t>Microsoft Office: Microsoft Word, Excel, Outlook, PowerPoint, SharePoint, Lync, Publisher and Access</w:t>
+      </w:r>
+    </w:p>
+    <w:p>
+      <w:pPr>
+        <w:pStyle w:val="ListParagraph"/>
+        <w:numPr>
+          <w:ilvl w:val="0"/>
+          <w:numId w:val="1"/>
+        </w:numPr>
+        <w:spacing w:after="0" w:line="240" w:lineRule="auto"/>
+        <w:ind w:left="360" w:right="720" w:hanging="180"/>
+        <w:rPr>
+          <w:rFonts w:ascii="Times New Roman" w:hAnsi="Times New Roman"/>
+          <w:sz w:val="20"/>
+          <w:szCs w:val="20"/>
+        </w:rPr>
+      </w:pPr>
+      <w:r>
+        <w:rPr>
+          <w:rFonts w:ascii="Times New Roman" w:hAnsi="Times New Roman"/>
+          <w:sz w:val="20"/>
+          <w:szCs w:val="20"/>
+        </w:rPr>
         <w:t>Microsoft Excel:</w:t>
       </w:r>
       <w:r>
@@ -977,6 +1097,30 @@
           <w:szCs w:val="20"/>
         </w:rPr>
         <w:t xml:space="preserve"> and statistical analysis</w:t>
+      </w:r>
+    </w:p>
+    <w:p>
+      <w:pPr>
+        <w:pStyle w:val="ListParagraph"/>
+        <w:numPr>
+          <w:ilvl w:val="0"/>
+          <w:numId w:val="1"/>
+        </w:numPr>
+        <w:spacing w:after="0" w:line="240" w:lineRule="auto"/>
+        <w:ind w:left="360" w:right="720" w:hanging="180"/>
+        <w:rPr>
+          <w:rFonts w:ascii="Times New Roman" w:hAnsi="Times New Roman"/>
+          <w:sz w:val="20"/>
+          <w:szCs w:val="20"/>
+        </w:rPr>
+      </w:pPr>
+      <w:r>
+        <w:rPr>
+          <w:rFonts w:ascii="Times New Roman" w:hAnsi="Times New Roman"/>
+          <w:sz w:val="20"/>
+          <w:szCs w:val="20"/>
+        </w:rPr>
+        <w:t>Enterprise Resource Planning Software: Oracle and SAP</w:t>
       </w:r>
     </w:p>
     <w:p>
@@ -1891,18 +2035,7 @@
           <w:sz w:val="20"/>
           <w:szCs w:val="20"/>
         </w:rPr>
-        <w:t>appl</w:t>
-      </w:r>
-      <w:bookmarkStart w:id="0" w:name="_GoBack"/>
-      <w:bookmarkEnd w:id="0"/>
-      <w:r>
-        <w:rPr>
-          <w:rFonts w:ascii="Times New Roman" w:hAnsi="Times New Roman"/>
-          <w:bCs/>
-          <w:sz w:val="20"/>
-          <w:szCs w:val="20"/>
-        </w:rPr>
-        <w:t xml:space="preserve">ications to serve </w:t>
+        <w:t xml:space="preserve">applications to serve </w:t>
       </w:r>
       <w:r>
         <w:rPr>
@@ -2064,7 +2197,6 @@
         <w:spacing w:after="0" w:line="240" w:lineRule="auto"/>
         <w:ind w:left="360" w:right="-43" w:hanging="180"/>
         <w:rPr>
-          <w:rFonts w:ascii="Times New Roman" w:hAnsi="Times New Roman"/>
           <w:b/>
           <w:sz w:val="20"/>
           <w:szCs w:val="20"/>
@@ -2077,178 +2209,39 @@
           <w:sz w:val="20"/>
           <w:szCs w:val="20"/>
         </w:rPr>
-        <w:t>Version-controll</w:t>
-      </w:r>
-      <w:r>
-        <w:rPr>
-          <w:rFonts w:ascii="Times New Roman" w:hAnsi="Times New Roman"/>
-          <w:sz w:val="20"/>
-          <w:szCs w:val="20"/>
-        </w:rPr>
-        <w:t>ing</w:t>
-      </w:r>
-      <w:r>
-        <w:rPr>
-          <w:rFonts w:ascii="Times New Roman" w:hAnsi="Times New Roman"/>
-          <w:sz w:val="20"/>
-          <w:szCs w:val="20"/>
-        </w:rPr>
-        <w:t xml:space="preserve"> </w:t>
-      </w:r>
-      <w:r>
-        <w:rPr>
-          <w:rFonts w:ascii="Times New Roman" w:hAnsi="Times New Roman"/>
-          <w:sz w:val="20"/>
-          <w:szCs w:val="20"/>
-        </w:rPr>
-        <w:t>P</w:t>
-      </w:r>
-      <w:r>
-        <w:rPr>
-          <w:rFonts w:ascii="Times New Roman" w:hAnsi="Times New Roman"/>
-          <w:sz w:val="20"/>
-          <w:szCs w:val="20"/>
-        </w:rPr>
-        <w:t>ython</w:t>
-      </w:r>
-      <w:r>
-        <w:rPr>
-          <w:rFonts w:ascii="Times New Roman" w:hAnsi="Times New Roman"/>
-          <w:sz w:val="20"/>
-          <w:szCs w:val="20"/>
-        </w:rPr>
-        <w:t xml:space="preserve"> and R</w:t>
-      </w:r>
-      <w:r>
-        <w:rPr>
-          <w:rFonts w:ascii="Times New Roman" w:hAnsi="Times New Roman"/>
-          <w:sz w:val="20"/>
-          <w:szCs w:val="20"/>
-        </w:rPr>
-        <w:t xml:space="preserve"> programs using Git with </w:t>
-      </w:r>
-      <w:r>
-        <w:rPr>
-          <w:rFonts w:ascii="Times New Roman" w:hAnsi="Times New Roman"/>
-          <w:sz w:val="20"/>
-          <w:szCs w:val="20"/>
-        </w:rPr>
-        <w:t>Bit</w:t>
-      </w:r>
-      <w:r>
-        <w:rPr>
-          <w:rFonts w:ascii="Times New Roman" w:hAnsi="Times New Roman"/>
-          <w:sz w:val="20"/>
-          <w:szCs w:val="20"/>
-        </w:rPr>
-        <w:t>b</w:t>
-      </w:r>
-      <w:r>
-        <w:rPr>
-          <w:rFonts w:ascii="Times New Roman" w:hAnsi="Times New Roman"/>
-          <w:sz w:val="20"/>
-          <w:szCs w:val="20"/>
-        </w:rPr>
-        <w:t>ucket</w:t>
-      </w:r>
-      <w:r>
-        <w:rPr>
-          <w:rFonts w:ascii="Times New Roman" w:hAnsi="Times New Roman"/>
-          <w:sz w:val="20"/>
-          <w:szCs w:val="20"/>
-        </w:rPr>
-        <w:t>.</w:t>
-      </w:r>
-      <w:r>
-        <w:rPr>
-          <w:rFonts w:ascii="Times New Roman" w:hAnsi="Times New Roman"/>
-          <w:b/>
-          <w:sz w:val="20"/>
-          <w:szCs w:val="20"/>
-          <w:u w:val="single"/>
-        </w:rPr>
-        <w:t xml:space="preserve"> </w:t>
-      </w:r>
-    </w:p>
-    <w:p>
-      <w:pPr>
-        <w:tabs>
-          <w:tab w:val="left" w:pos="2340"/>
-        </w:tabs>
-        <w:ind w:right="720"/>
-        <w:rPr>
-          <w:rFonts w:cs="Times New Roman"/>
-          <w:b/>
-          <w:sz w:val="20"/>
-          <w:szCs w:val="20"/>
-          <w:u w:val="single"/>
-        </w:rPr>
-      </w:pPr>
-    </w:p>
-    <w:p>
-      <w:pPr>
-        <w:pStyle w:val="ListParagraph"/>
-        <w:tabs>
-          <w:tab w:val="right" w:pos="10260"/>
-        </w:tabs>
-        <w:spacing w:after="0" w:line="240" w:lineRule="auto"/>
-        <w:ind w:left="180" w:right="-43"/>
-        <w:rPr>
-          <w:rFonts w:ascii="Times New Roman" w:hAnsi="Times New Roman"/>
-          <w:sz w:val="20"/>
-          <w:szCs w:val="20"/>
-        </w:rPr>
-      </w:pPr>
-      <w:r>
-        <w:rPr>
-          <w:rFonts w:ascii="Times New Roman" w:hAnsi="Times New Roman"/>
-          <w:b/>
-          <w:sz w:val="20"/>
-          <w:szCs w:val="20"/>
-        </w:rPr>
-        <w:t>Canvas Worldwide</w:t>
-      </w:r>
-      <w:r>
-        <w:rPr>
-          <w:rFonts w:ascii="Times New Roman" w:hAnsi="Times New Roman"/>
-          <w:b/>
-          <w:sz w:val="20"/>
-          <w:szCs w:val="20"/>
-        </w:rPr>
-        <w:t xml:space="preserve"> (Robert Half)</w:t>
-      </w:r>
-      <w:r>
-        <w:rPr>
-          <w:rFonts w:ascii="Times New Roman" w:hAnsi="Times New Roman"/>
-          <w:sz w:val="20"/>
-          <w:szCs w:val="20"/>
-        </w:rPr>
-        <w:t>, Senior Analyst</w:t>
-      </w:r>
-      <w:r>
-        <w:rPr>
-          <w:rFonts w:ascii="Times New Roman" w:hAnsi="Times New Roman"/>
-          <w:sz w:val="20"/>
-          <w:szCs w:val="20"/>
-        </w:rPr>
-        <w:t>, Playa Vista, CA</w:t>
-      </w:r>
-      <w:r>
-        <w:rPr>
-          <w:rFonts w:ascii="Times New Roman" w:hAnsi="Times New Roman"/>
-          <w:sz w:val="20"/>
-          <w:szCs w:val="20"/>
-        </w:rPr>
-        <w:tab/>
-        <w:t xml:space="preserve">11/2019 – </w:t>
-      </w:r>
-      <w:r>
-        <w:rPr>
-          <w:rFonts w:ascii="Times New Roman" w:hAnsi="Times New Roman"/>
-          <w:sz w:val="20"/>
-          <w:szCs w:val="20"/>
-        </w:rPr>
-        <w:t>03/2020</w:t>
+        <w:t>Database administration</w:t>
+      </w:r>
+      <w:r>
+        <w:rPr>
+          <w:rFonts w:ascii="Times New Roman" w:hAnsi="Times New Roman"/>
+          <w:sz w:val="20"/>
+          <w:szCs w:val="20"/>
+        </w:rPr>
+        <w:t xml:space="preserve"> using MySQL</w:t>
+      </w:r>
+      <w:r>
+        <w:rPr>
+          <w:rFonts w:ascii="Times New Roman" w:hAnsi="Times New Roman"/>
+          <w:sz w:val="20"/>
+          <w:szCs w:val="20"/>
+        </w:rPr>
+        <w:t xml:space="preserve"> to serve data transactions between </w:t>
+      </w:r>
+      <w:r>
+        <w:rPr>
+          <w:rFonts w:ascii="Times New Roman" w:hAnsi="Times New Roman"/>
+          <w:sz w:val="20"/>
+          <w:szCs w:val="20"/>
+        </w:rPr>
+        <w:t xml:space="preserve">application </w:t>
+      </w:r>
+      <w:r>
+        <w:rPr>
+          <w:rFonts w:ascii="Times New Roman" w:hAnsi="Times New Roman"/>
+          <w:sz w:val="20"/>
+          <w:szCs w:val="20"/>
+        </w:rPr>
+        <w:t>user and database.</w:t>
       </w:r>
     </w:p>
     <w:p>
@@ -2264,6 +2257,7 @@
         <w:spacing w:after="0" w:line="240" w:lineRule="auto"/>
         <w:ind w:left="360" w:right="-43" w:hanging="180"/>
         <w:rPr>
+          <w:rFonts w:ascii="Times New Roman" w:hAnsi="Times New Roman"/>
           <w:b/>
           <w:sz w:val="20"/>
           <w:szCs w:val="20"/>
@@ -2276,23 +2270,79 @@
           <w:sz w:val="20"/>
           <w:szCs w:val="20"/>
         </w:rPr>
-        <w:t>Created</w:t>
-      </w:r>
-      <w:r>
-        <w:rPr>
-          <w:rFonts w:ascii="Times New Roman" w:hAnsi="Times New Roman"/>
-          <w:sz w:val="20"/>
-          <w:szCs w:val="20"/>
-        </w:rPr>
-        <w:t xml:space="preserve"> dashboards in Microsoft Power BI for weekly and monthly marketing reports for </w:t>
-      </w:r>
-      <w:r>
-        <w:rPr>
-          <w:rFonts w:ascii="Times New Roman" w:hAnsi="Times New Roman"/>
-          <w:sz w:val="20"/>
-          <w:szCs w:val="20"/>
-        </w:rPr>
-        <w:t>Genesis</w:t>
+        <w:t>Version-controll</w:t>
+      </w:r>
+      <w:r>
+        <w:rPr>
+          <w:rFonts w:ascii="Times New Roman" w:hAnsi="Times New Roman"/>
+          <w:sz w:val="20"/>
+          <w:szCs w:val="20"/>
+        </w:rPr>
+        <w:t>ing</w:t>
+      </w:r>
+      <w:r>
+        <w:rPr>
+          <w:rFonts w:ascii="Times New Roman" w:hAnsi="Times New Roman"/>
+          <w:sz w:val="20"/>
+          <w:szCs w:val="20"/>
+        </w:rPr>
+        <w:t xml:space="preserve"> </w:t>
+      </w:r>
+      <w:r>
+        <w:rPr>
+          <w:rFonts w:ascii="Times New Roman" w:hAnsi="Times New Roman"/>
+          <w:sz w:val="20"/>
+          <w:szCs w:val="20"/>
+        </w:rPr>
+        <w:t>P</w:t>
+      </w:r>
+      <w:r>
+        <w:rPr>
+          <w:rFonts w:ascii="Times New Roman" w:hAnsi="Times New Roman"/>
+          <w:sz w:val="20"/>
+          <w:szCs w:val="20"/>
+        </w:rPr>
+        <w:t>ython</w:t>
+      </w:r>
+      <w:r>
+        <w:rPr>
+          <w:rFonts w:ascii="Times New Roman" w:hAnsi="Times New Roman"/>
+          <w:sz w:val="20"/>
+          <w:szCs w:val="20"/>
+        </w:rPr>
+        <w:t xml:space="preserve"> and R</w:t>
+      </w:r>
+      <w:r>
+        <w:rPr>
+          <w:rFonts w:ascii="Times New Roman" w:hAnsi="Times New Roman"/>
+          <w:sz w:val="20"/>
+          <w:szCs w:val="20"/>
+        </w:rPr>
+        <w:t xml:space="preserve"> programs using Git with </w:t>
+      </w:r>
+      <w:r>
+        <w:rPr>
+          <w:rFonts w:ascii="Times New Roman" w:hAnsi="Times New Roman"/>
+          <w:sz w:val="20"/>
+          <w:szCs w:val="20"/>
+        </w:rPr>
+        <w:t>Bit</w:t>
+      </w:r>
+      <w:r>
+        <w:rPr>
+          <w:rFonts w:ascii="Times New Roman" w:hAnsi="Times New Roman"/>
+          <w:sz w:val="20"/>
+          <w:szCs w:val="20"/>
+        </w:rPr>
+        <w:t>b</w:t>
+      </w:r>
+      <w:r>
+        <w:rPr>
+          <w:rFonts w:ascii="Times New Roman" w:hAnsi="Times New Roman"/>
+          <w:sz w:val="20"/>
+          <w:szCs w:val="20"/>
+        </w:rPr>
+        <w:t>ucket</w:t>
       </w:r>
       <w:r>
         <w:rPr>
@@ -2301,6 +2351,97 @@
           <w:szCs w:val="20"/>
         </w:rPr>
         <w:t>.</w:t>
+      </w:r>
+      <w:r>
+        <w:rPr>
+          <w:rFonts w:ascii="Times New Roman" w:hAnsi="Times New Roman"/>
+          <w:b/>
+          <w:sz w:val="20"/>
+          <w:szCs w:val="20"/>
+          <w:u w:val="single"/>
+        </w:rPr>
+        <w:t xml:space="preserve"> </w:t>
+      </w:r>
+    </w:p>
+    <w:p>
+      <w:pPr>
+        <w:tabs>
+          <w:tab w:val="left" w:pos="2340"/>
+        </w:tabs>
+        <w:ind w:right="720"/>
+        <w:rPr>
+          <w:rFonts w:cs="Times New Roman"/>
+          <w:b/>
+          <w:sz w:val="20"/>
+          <w:szCs w:val="20"/>
+          <w:u w:val="single"/>
+        </w:rPr>
+      </w:pPr>
+    </w:p>
+    <w:p>
+      <w:pPr>
+        <w:pStyle w:val="ListParagraph"/>
+        <w:tabs>
+          <w:tab w:val="right" w:pos="10260"/>
+        </w:tabs>
+        <w:spacing w:after="0" w:line="240" w:lineRule="auto"/>
+        <w:ind w:left="180" w:right="-43"/>
+        <w:rPr>
+          <w:rFonts w:ascii="Times New Roman" w:hAnsi="Times New Roman"/>
+          <w:sz w:val="20"/>
+          <w:szCs w:val="20"/>
+        </w:rPr>
+      </w:pPr>
+      <w:r>
+        <w:rPr>
+          <w:rFonts w:ascii="Times New Roman" w:hAnsi="Times New Roman"/>
+          <w:b/>
+          <w:sz w:val="20"/>
+          <w:szCs w:val="20"/>
+        </w:rPr>
+        <w:t>Canvas Worldwide</w:t>
+      </w:r>
+      <w:r>
+        <w:rPr>
+          <w:rFonts w:ascii="Times New Roman" w:hAnsi="Times New Roman"/>
+          <w:b/>
+          <w:sz w:val="20"/>
+          <w:szCs w:val="20"/>
+        </w:rPr>
+        <w:t xml:space="preserve"> (Robert Half)</w:t>
+      </w:r>
+      <w:r>
+        <w:rPr>
+          <w:rFonts w:ascii="Times New Roman" w:hAnsi="Times New Roman"/>
+          <w:sz w:val="20"/>
+          <w:szCs w:val="20"/>
+        </w:rPr>
+        <w:t>, Senior Analyst</w:t>
+      </w:r>
+      <w:r>
+        <w:rPr>
+          <w:rFonts w:ascii="Times New Roman" w:hAnsi="Times New Roman"/>
+          <w:sz w:val="20"/>
+          <w:szCs w:val="20"/>
+        </w:rPr>
+        <w:t>, Playa Vista, CA</w:t>
+      </w:r>
+      <w:r>
+        <w:rPr>
+          <w:rFonts w:ascii="Times New Roman" w:hAnsi="Times New Roman"/>
+          <w:sz w:val="20"/>
+          <w:szCs w:val="20"/>
+        </w:rPr>
+        <w:tab/>
+        <w:t xml:space="preserve">11/2019 – </w:t>
+      </w:r>
+      <w:r>
+        <w:rPr>
+          <w:rFonts w:ascii="Times New Roman" w:hAnsi="Times New Roman"/>
+          <w:sz w:val="20"/>
+          <w:szCs w:val="20"/>
+        </w:rPr>
+        <w:t>03/2020</w:t>
       </w:r>
     </w:p>
     <w:p>
@@ -2336,7 +2477,23 @@
           <w:sz w:val="20"/>
           <w:szCs w:val="20"/>
         </w:rPr>
-        <w:t xml:space="preserve"> dynamic and interactive dashboards based on user input for parameters and filters.</w:t>
+        <w:t xml:space="preserve"> dashboards in Microsoft Power BI for weekly and monthly marketing reports for </w:t>
+      </w:r>
+      <w:r>
+        <w:rPr>
+          <w:rFonts w:ascii="Times New Roman" w:hAnsi="Times New Roman"/>
+          <w:sz w:val="20"/>
+          <w:szCs w:val="20"/>
+        </w:rPr>
+        <w:t>Genesis</w:t>
+      </w:r>
+      <w:r>
+        <w:rPr>
+          <w:rFonts w:ascii="Times New Roman" w:hAnsi="Times New Roman"/>
+          <w:sz w:val="20"/>
+          <w:szCs w:val="20"/>
+        </w:rPr>
+        <w:t>.</w:t>
       </w:r>
     </w:p>
     <w:p>
@@ -2364,31 +2521,15 @@
           <w:sz w:val="20"/>
           <w:szCs w:val="20"/>
         </w:rPr>
-        <w:t>Automated</w:t>
-      </w:r>
-      <w:r>
-        <w:rPr>
-          <w:rFonts w:ascii="Times New Roman" w:hAnsi="Times New Roman"/>
-          <w:sz w:val="20"/>
-          <w:szCs w:val="20"/>
-        </w:rPr>
-        <w:t xml:space="preserve"> dashboards to periodically refresh connections to data sources for future </w:t>
-      </w:r>
-      <w:r>
-        <w:rPr>
-          <w:rFonts w:ascii="Times New Roman" w:hAnsi="Times New Roman"/>
-          <w:sz w:val="20"/>
-          <w:szCs w:val="20"/>
-        </w:rPr>
-        <w:t xml:space="preserve">on demand </w:t>
-      </w:r>
-      <w:r>
-        <w:rPr>
-          <w:rFonts w:ascii="Times New Roman" w:hAnsi="Times New Roman"/>
-          <w:sz w:val="20"/>
-          <w:szCs w:val="20"/>
-        </w:rPr>
-        <w:t>marketing reporting.</w:t>
+        <w:t>Created</w:t>
+      </w:r>
+      <w:r>
+        <w:rPr>
+          <w:rFonts w:ascii="Times New Roman" w:hAnsi="Times New Roman"/>
+          <w:sz w:val="20"/>
+          <w:szCs w:val="20"/>
+        </w:rPr>
+        <w:t xml:space="preserve"> dynamic and interactive dashboards based on user input for parameters and filters.</w:t>
       </w:r>
     </w:p>
     <w:p>
@@ -2404,7 +2545,6 @@
         <w:spacing w:after="0" w:line="240" w:lineRule="auto"/>
         <w:ind w:left="360" w:right="-43" w:hanging="180"/>
         <w:rPr>
-          <w:rFonts w:ascii="Times New Roman" w:hAnsi="Times New Roman"/>
           <w:b/>
           <w:sz w:val="20"/>
           <w:szCs w:val="20"/>
@@ -2417,262 +2557,31 @@
           <w:sz w:val="20"/>
           <w:szCs w:val="20"/>
         </w:rPr>
-        <w:t>Updated</w:t>
-      </w:r>
-      <w:r>
-        <w:rPr>
-          <w:rFonts w:ascii="Times New Roman" w:hAnsi="Times New Roman"/>
-          <w:sz w:val="20"/>
-          <w:szCs w:val="20"/>
-        </w:rPr>
-        <w:t xml:space="preserve"> </w:t>
-      </w:r>
-      <w:r>
-        <w:rPr>
-          <w:rFonts w:ascii="Times New Roman" w:hAnsi="Times New Roman"/>
-          <w:sz w:val="20"/>
-          <w:szCs w:val="20"/>
-        </w:rPr>
-        <w:t>historical data from third-party vendor data with new</w:t>
-      </w:r>
-      <w:r>
-        <w:rPr>
-          <w:rFonts w:ascii="Times New Roman" w:hAnsi="Times New Roman"/>
-          <w:sz w:val="20"/>
-          <w:szCs w:val="20"/>
-        </w:rPr>
-        <w:t>er</w:t>
-      </w:r>
-      <w:r>
-        <w:rPr>
-          <w:rFonts w:ascii="Times New Roman" w:hAnsi="Times New Roman"/>
-          <w:sz w:val="20"/>
-          <w:szCs w:val="20"/>
-        </w:rPr>
-        <w:t xml:space="preserve"> data using scheduled R scripts</w:t>
-      </w:r>
-      <w:r>
-        <w:rPr>
-          <w:rFonts w:ascii="Times New Roman" w:hAnsi="Times New Roman"/>
-          <w:sz w:val="20"/>
-          <w:szCs w:val="20"/>
-        </w:rPr>
-        <w:t>.</w:t>
-      </w:r>
-    </w:p>
-    <w:p>
-      <w:pPr>
-        <w:pStyle w:val="ListParagraph"/>
-        <w:numPr>
-          <w:ilvl w:val="0"/>
-          <w:numId w:val="17"/>
-        </w:numPr>
-        <w:tabs>
-          <w:tab w:val="right" w:pos="10260"/>
-        </w:tabs>
-        <w:ind w:left="720" w:right="-43" w:hanging="180"/>
-        <w:rPr>
-          <w:rFonts w:ascii="Times New Roman" w:hAnsi="Times New Roman"/>
-          <w:b/>
-          <w:sz w:val="20"/>
-          <w:szCs w:val="20"/>
-          <w:u w:val="single"/>
-        </w:rPr>
-      </w:pPr>
-      <w:r>
-        <w:rPr>
-          <w:rFonts w:ascii="Times New Roman" w:hAnsi="Times New Roman"/>
-          <w:sz w:val="20"/>
-          <w:szCs w:val="20"/>
-        </w:rPr>
-        <w:t>Data cleaning</w:t>
-      </w:r>
-      <w:r>
-        <w:rPr>
-          <w:rFonts w:ascii="Times New Roman" w:hAnsi="Times New Roman"/>
-          <w:sz w:val="20"/>
-          <w:szCs w:val="20"/>
-        </w:rPr>
-        <w:t xml:space="preserve">, </w:t>
-      </w:r>
-      <w:r>
-        <w:rPr>
-          <w:rFonts w:ascii="Times New Roman" w:hAnsi="Times New Roman"/>
-          <w:sz w:val="20"/>
-          <w:szCs w:val="20"/>
-        </w:rPr>
-        <w:t>wrangling</w:t>
-      </w:r>
-      <w:r>
-        <w:rPr>
-          <w:rFonts w:ascii="Times New Roman" w:hAnsi="Times New Roman"/>
-          <w:sz w:val="20"/>
-          <w:szCs w:val="20"/>
-        </w:rPr>
-        <w:t xml:space="preserve">, </w:t>
-      </w:r>
-      <w:r>
-        <w:rPr>
-          <w:rFonts w:ascii="Times New Roman" w:hAnsi="Times New Roman"/>
-          <w:sz w:val="20"/>
-          <w:szCs w:val="20"/>
-        </w:rPr>
-        <w:t>joining</w:t>
-      </w:r>
-      <w:r>
-        <w:rPr>
-          <w:rFonts w:ascii="Times New Roman" w:hAnsi="Times New Roman"/>
-          <w:sz w:val="20"/>
-          <w:szCs w:val="20"/>
-        </w:rPr>
-        <w:t xml:space="preserve"> and exception handling</w:t>
-      </w:r>
-      <w:r>
-        <w:rPr>
-          <w:rFonts w:ascii="Times New Roman" w:hAnsi="Times New Roman"/>
-          <w:sz w:val="20"/>
-          <w:szCs w:val="20"/>
-        </w:rPr>
-        <w:t xml:space="preserve"> </w:t>
-      </w:r>
-      <w:r>
-        <w:rPr>
-          <w:rFonts w:ascii="Times New Roman" w:hAnsi="Times New Roman"/>
-          <w:sz w:val="20"/>
-          <w:szCs w:val="20"/>
-        </w:rPr>
-        <w:t xml:space="preserve">the </w:t>
-      </w:r>
-      <w:r>
-        <w:rPr>
-          <w:rFonts w:ascii="Times New Roman" w:hAnsi="Times New Roman"/>
-          <w:sz w:val="20"/>
-          <w:szCs w:val="20"/>
-        </w:rPr>
-        <w:t>data</w:t>
-      </w:r>
-      <w:r>
-        <w:rPr>
-          <w:rFonts w:ascii="Times New Roman" w:hAnsi="Times New Roman"/>
-          <w:sz w:val="20"/>
-          <w:szCs w:val="20"/>
-        </w:rPr>
-        <w:t xml:space="preserve"> updating process</w:t>
-      </w:r>
-      <w:r>
-        <w:rPr>
-          <w:rFonts w:ascii="Times New Roman" w:hAnsi="Times New Roman"/>
-          <w:sz w:val="20"/>
-          <w:szCs w:val="20"/>
-        </w:rPr>
-        <w:t>.</w:t>
-      </w:r>
-    </w:p>
-    <w:p>
-      <w:pPr>
-        <w:pStyle w:val="ListParagraph"/>
-        <w:tabs>
-          <w:tab w:val="right" w:pos="10260"/>
-        </w:tabs>
-        <w:spacing w:after="0" w:line="240" w:lineRule="auto"/>
-        <w:ind w:left="360" w:right="-43"/>
-        <w:rPr>
-          <w:b/>
-          <w:sz w:val="20"/>
-          <w:szCs w:val="20"/>
-          <w:u w:val="single"/>
-        </w:rPr>
-      </w:pPr>
-    </w:p>
-    <w:p>
-      <w:pPr>
-        <w:pStyle w:val="ListParagraph"/>
-        <w:tabs>
-          <w:tab w:val="right" w:pos="10260"/>
-        </w:tabs>
-        <w:spacing w:after="0" w:line="240" w:lineRule="auto"/>
-        <w:ind w:left="180" w:right="-43"/>
-        <w:rPr>
-          <w:rFonts w:ascii="Times New Roman" w:hAnsi="Times New Roman"/>
-          <w:sz w:val="20"/>
-          <w:szCs w:val="20"/>
-        </w:rPr>
-      </w:pPr>
-      <w:r>
-        <w:rPr>
-          <w:rFonts w:ascii="Times New Roman" w:hAnsi="Times New Roman"/>
-          <w:b/>
-          <w:sz w:val="20"/>
-          <w:szCs w:val="20"/>
-        </w:rPr>
-        <w:t>Penumbra, Inc</w:t>
-      </w:r>
-      <w:r>
-        <w:rPr>
-          <w:rFonts w:ascii="Times New Roman" w:hAnsi="Times New Roman"/>
-          <w:b/>
-          <w:sz w:val="20"/>
-          <w:szCs w:val="20"/>
-        </w:rPr>
-        <w:t>.</w:t>
-      </w:r>
-      <w:r>
-        <w:rPr>
-          <w:rFonts w:ascii="Times New Roman" w:hAnsi="Times New Roman"/>
-          <w:b/>
-          <w:sz w:val="20"/>
-          <w:szCs w:val="20"/>
-        </w:rPr>
-        <w:t xml:space="preserve">, </w:t>
-      </w:r>
-      <w:r>
-        <w:rPr>
-          <w:rFonts w:ascii="Times New Roman" w:hAnsi="Times New Roman"/>
-          <w:sz w:val="20"/>
-          <w:szCs w:val="20"/>
-        </w:rPr>
-        <w:t>Statistics Intern, Alameda</w:t>
-      </w:r>
-      <w:r>
-        <w:rPr>
-          <w:rFonts w:ascii="Times New Roman" w:hAnsi="Times New Roman"/>
-          <w:sz w:val="20"/>
-          <w:szCs w:val="20"/>
-        </w:rPr>
-        <w:t>,</w:t>
-      </w:r>
-      <w:r>
-        <w:rPr>
-          <w:rFonts w:ascii="Times New Roman" w:hAnsi="Times New Roman"/>
-          <w:sz w:val="20"/>
-          <w:szCs w:val="20"/>
-        </w:rPr>
-        <w:t xml:space="preserve"> CA</w:t>
-      </w:r>
-      <w:r>
-        <w:rPr>
-          <w:rFonts w:ascii="Times New Roman" w:hAnsi="Times New Roman"/>
-          <w:sz w:val="20"/>
-          <w:szCs w:val="20"/>
-        </w:rPr>
-        <w:tab/>
-        <w:t>05/2019 – 0</w:t>
-      </w:r>
-      <w:r>
-        <w:rPr>
-          <w:rFonts w:ascii="Times New Roman" w:hAnsi="Times New Roman"/>
-          <w:sz w:val="20"/>
-          <w:szCs w:val="20"/>
-        </w:rPr>
-        <w:t>8</w:t>
-      </w:r>
-      <w:r>
-        <w:rPr>
-          <w:rFonts w:ascii="Times New Roman" w:hAnsi="Times New Roman"/>
-          <w:sz w:val="20"/>
-          <w:szCs w:val="20"/>
-        </w:rPr>
-        <w:t>/2019</w:t>
+        <w:t>Automated</w:t>
+      </w:r>
+      <w:r>
+        <w:rPr>
+          <w:rFonts w:ascii="Times New Roman" w:hAnsi="Times New Roman"/>
+          <w:sz w:val="20"/>
+          <w:szCs w:val="20"/>
+        </w:rPr>
+        <w:t xml:space="preserve"> dashboards to periodically refresh connections to data sources for future </w:t>
+      </w:r>
+      <w:r>
+        <w:rPr>
+          <w:rFonts w:ascii="Times New Roman" w:hAnsi="Times New Roman"/>
+          <w:sz w:val="20"/>
+          <w:szCs w:val="20"/>
+        </w:rPr>
+        <w:t xml:space="preserve">on demand </w:t>
+      </w:r>
+      <w:r>
+        <w:rPr>
+          <w:rFonts w:ascii="Times New Roman" w:hAnsi="Times New Roman"/>
+          <w:sz w:val="20"/>
+          <w:szCs w:val="20"/>
+        </w:rPr>
+        <w:t>marketing reporting.</w:t>
       </w:r>
     </w:p>
     <w:p>
@@ -2692,39 +2601,48 @@
           <w:b/>
           <w:sz w:val="20"/>
           <w:szCs w:val="20"/>
-        </w:rPr>
-      </w:pPr>
-      <w:r>
-        <w:rPr>
-          <w:rFonts w:ascii="Times New Roman" w:hAnsi="Times New Roman"/>
-          <w:sz w:val="20"/>
-          <w:szCs w:val="20"/>
-        </w:rPr>
-        <w:t>Work</w:t>
-      </w:r>
-      <w:r>
-        <w:rPr>
-          <w:rFonts w:ascii="Times New Roman" w:hAnsi="Times New Roman"/>
-          <w:sz w:val="20"/>
-          <w:szCs w:val="20"/>
-        </w:rPr>
-        <w:t>ed</w:t>
-      </w:r>
-      <w:r>
-        <w:rPr>
-          <w:rFonts w:ascii="Times New Roman" w:hAnsi="Times New Roman"/>
-          <w:sz w:val="20"/>
-          <w:szCs w:val="20"/>
-        </w:rPr>
-        <w:t xml:space="preserve"> closely with the statistics team to automate repetitive SAS </w:t>
-      </w:r>
-      <w:r>
-        <w:rPr>
-          <w:rFonts w:ascii="Times New Roman" w:hAnsi="Times New Roman"/>
-          <w:sz w:val="20"/>
-          <w:szCs w:val="20"/>
-        </w:rPr>
-        <w:t>statistical analysis</w:t>
+          <w:u w:val="single"/>
+        </w:rPr>
+      </w:pPr>
+      <w:r>
+        <w:rPr>
+          <w:rFonts w:ascii="Times New Roman" w:hAnsi="Times New Roman"/>
+          <w:sz w:val="20"/>
+          <w:szCs w:val="20"/>
+        </w:rPr>
+        <w:t>Updated</w:t>
+      </w:r>
+      <w:r>
+        <w:rPr>
+          <w:rFonts w:ascii="Times New Roman" w:hAnsi="Times New Roman"/>
+          <w:sz w:val="20"/>
+          <w:szCs w:val="20"/>
+        </w:rPr>
+        <w:t xml:space="preserve"> </w:t>
+      </w:r>
+      <w:r>
+        <w:rPr>
+          <w:rFonts w:ascii="Times New Roman" w:hAnsi="Times New Roman"/>
+          <w:sz w:val="20"/>
+          <w:szCs w:val="20"/>
+        </w:rPr>
+        <w:t>historical data from third-party vendor data with new</w:t>
+      </w:r>
+      <w:r>
+        <w:rPr>
+          <w:rFonts w:ascii="Times New Roman" w:hAnsi="Times New Roman"/>
+          <w:sz w:val="20"/>
+          <w:szCs w:val="20"/>
+        </w:rPr>
+        <w:t>er</w:t>
+      </w:r>
+      <w:r>
+        <w:rPr>
+          <w:rFonts w:ascii="Times New Roman" w:hAnsi="Times New Roman"/>
+          <w:sz w:val="20"/>
+          <w:szCs w:val="20"/>
+        </w:rPr>
+        <w:t xml:space="preserve"> data using scheduled R scripts</w:t>
       </w:r>
       <w:r>
         <w:rPr>
@@ -2733,6 +2651,223 @@
           <w:szCs w:val="20"/>
         </w:rPr>
         <w:t>.</w:t>
+      </w:r>
+    </w:p>
+    <w:p>
+      <w:pPr>
+        <w:pStyle w:val="ListParagraph"/>
+        <w:numPr>
+          <w:ilvl w:val="0"/>
+          <w:numId w:val="17"/>
+        </w:numPr>
+        <w:tabs>
+          <w:tab w:val="right" w:pos="10260"/>
+        </w:tabs>
+        <w:spacing w:line="240" w:lineRule="auto"/>
+        <w:ind w:left="720" w:right="-43" w:hanging="180"/>
+        <w:rPr>
+          <w:rFonts w:ascii="Times New Roman" w:hAnsi="Times New Roman"/>
+          <w:b/>
+          <w:sz w:val="20"/>
+          <w:szCs w:val="20"/>
+          <w:u w:val="single"/>
+        </w:rPr>
+      </w:pPr>
+      <w:r>
+        <w:rPr>
+          <w:rFonts w:ascii="Times New Roman" w:hAnsi="Times New Roman"/>
+          <w:sz w:val="20"/>
+          <w:szCs w:val="20"/>
+        </w:rPr>
+        <w:t>Data cleaning</w:t>
+      </w:r>
+      <w:r>
+        <w:rPr>
+          <w:rFonts w:ascii="Times New Roman" w:hAnsi="Times New Roman"/>
+          <w:sz w:val="20"/>
+          <w:szCs w:val="20"/>
+        </w:rPr>
+        <w:t xml:space="preserve">, </w:t>
+      </w:r>
+      <w:r>
+        <w:rPr>
+          <w:rFonts w:ascii="Times New Roman" w:hAnsi="Times New Roman"/>
+          <w:sz w:val="20"/>
+          <w:szCs w:val="20"/>
+        </w:rPr>
+        <w:t>wrangling</w:t>
+      </w:r>
+      <w:r>
+        <w:rPr>
+          <w:rFonts w:ascii="Times New Roman" w:hAnsi="Times New Roman"/>
+          <w:sz w:val="20"/>
+          <w:szCs w:val="20"/>
+        </w:rPr>
+        <w:t xml:space="preserve">, </w:t>
+      </w:r>
+      <w:r>
+        <w:rPr>
+          <w:rFonts w:ascii="Times New Roman" w:hAnsi="Times New Roman"/>
+          <w:sz w:val="20"/>
+          <w:szCs w:val="20"/>
+        </w:rPr>
+        <w:t>joining</w:t>
+      </w:r>
+      <w:r>
+        <w:rPr>
+          <w:rFonts w:ascii="Times New Roman" w:hAnsi="Times New Roman"/>
+          <w:sz w:val="20"/>
+          <w:szCs w:val="20"/>
+        </w:rPr>
+        <w:t xml:space="preserve"> and exception handling</w:t>
+      </w:r>
+      <w:r>
+        <w:rPr>
+          <w:rFonts w:ascii="Times New Roman" w:hAnsi="Times New Roman"/>
+          <w:sz w:val="20"/>
+          <w:szCs w:val="20"/>
+        </w:rPr>
+        <w:t xml:space="preserve"> </w:t>
+      </w:r>
+      <w:r>
+        <w:rPr>
+          <w:rFonts w:ascii="Times New Roman" w:hAnsi="Times New Roman"/>
+          <w:sz w:val="20"/>
+          <w:szCs w:val="20"/>
+        </w:rPr>
+        <w:t xml:space="preserve">the </w:t>
+      </w:r>
+      <w:r>
+        <w:rPr>
+          <w:rFonts w:ascii="Times New Roman" w:hAnsi="Times New Roman"/>
+          <w:sz w:val="20"/>
+          <w:szCs w:val="20"/>
+        </w:rPr>
+        <w:t>data</w:t>
+      </w:r>
+      <w:r>
+        <w:rPr>
+          <w:rFonts w:ascii="Times New Roman" w:hAnsi="Times New Roman"/>
+          <w:sz w:val="20"/>
+          <w:szCs w:val="20"/>
+        </w:rPr>
+        <w:t xml:space="preserve"> updating process</w:t>
+      </w:r>
+      <w:r>
+        <w:rPr>
+          <w:rFonts w:ascii="Times New Roman" w:hAnsi="Times New Roman"/>
+          <w:sz w:val="20"/>
+          <w:szCs w:val="20"/>
+        </w:rPr>
+        <w:t>.</w:t>
+      </w:r>
+    </w:p>
+    <w:p>
+      <w:pPr>
+        <w:pStyle w:val="ListParagraph"/>
+        <w:tabs>
+          <w:tab w:val="right" w:pos="10260"/>
+        </w:tabs>
+        <w:spacing w:line="240" w:lineRule="auto"/>
+        <w:ind w:right="-43"/>
+        <w:rPr>
+          <w:rFonts w:ascii="Times New Roman" w:hAnsi="Times New Roman"/>
+          <w:b/>
+          <w:sz w:val="20"/>
+          <w:szCs w:val="20"/>
+          <w:u w:val="single"/>
+        </w:rPr>
+      </w:pPr>
+    </w:p>
+    <w:p>
+      <w:pPr>
+        <w:pStyle w:val="ListParagraph"/>
+        <w:tabs>
+          <w:tab w:val="right" w:pos="10260"/>
+        </w:tabs>
+        <w:spacing w:after="0" w:line="240" w:lineRule="auto"/>
+        <w:ind w:left="180" w:right="-43"/>
+        <w:rPr>
+          <w:rFonts w:ascii="Times New Roman" w:hAnsi="Times New Roman"/>
+          <w:sz w:val="20"/>
+          <w:szCs w:val="20"/>
+        </w:rPr>
+      </w:pPr>
+      <w:r>
+        <w:rPr>
+          <w:rFonts w:ascii="Times New Roman" w:hAnsi="Times New Roman"/>
+          <w:b/>
+          <w:sz w:val="20"/>
+          <w:szCs w:val="20"/>
+        </w:rPr>
+        <w:t>Penumbra, Inc</w:t>
+      </w:r>
+      <w:r>
+        <w:rPr>
+          <w:rFonts w:ascii="Times New Roman" w:hAnsi="Times New Roman"/>
+          <w:b/>
+          <w:sz w:val="20"/>
+          <w:szCs w:val="20"/>
+        </w:rPr>
+        <w:t>.</w:t>
+      </w:r>
+      <w:r>
+        <w:rPr>
+          <w:rFonts w:ascii="Times New Roman" w:hAnsi="Times New Roman"/>
+          <w:b/>
+          <w:sz w:val="20"/>
+          <w:szCs w:val="20"/>
+        </w:rPr>
+        <w:t xml:space="preserve">, </w:t>
+      </w:r>
+      <w:r>
+        <w:rPr>
+          <w:rFonts w:ascii="Times New Roman" w:hAnsi="Times New Roman"/>
+          <w:sz w:val="20"/>
+          <w:szCs w:val="20"/>
+        </w:rPr>
+        <w:t>Statistics Intern, Alameda</w:t>
+      </w:r>
+      <w:r>
+        <w:rPr>
+          <w:rFonts w:ascii="Times New Roman" w:hAnsi="Times New Roman"/>
+          <w:sz w:val="20"/>
+          <w:szCs w:val="20"/>
+        </w:rPr>
+        <w:t>,</w:t>
+      </w:r>
+      <w:r>
+        <w:rPr>
+          <w:rFonts w:ascii="Times New Roman" w:hAnsi="Times New Roman"/>
+          <w:sz w:val="20"/>
+          <w:szCs w:val="20"/>
+        </w:rPr>
+        <w:t xml:space="preserve"> CA</w:t>
+      </w:r>
+      <w:r>
+        <w:rPr>
+          <w:rFonts w:ascii="Times New Roman" w:hAnsi="Times New Roman"/>
+          <w:sz w:val="20"/>
+          <w:szCs w:val="20"/>
+        </w:rPr>
+        <w:tab/>
+        <w:t>05/2019 – 0</w:t>
+      </w:r>
+      <w:r>
+        <w:rPr>
+          <w:rFonts w:ascii="Times New Roman" w:hAnsi="Times New Roman"/>
+          <w:sz w:val="20"/>
+          <w:szCs w:val="20"/>
+        </w:rPr>
+        <w:t>8</w:t>
+      </w:r>
+      <w:r>
+        <w:rPr>
+          <w:rFonts w:ascii="Times New Roman" w:hAnsi="Times New Roman"/>
+          <w:sz w:val="20"/>
+          <w:szCs w:val="20"/>
+        </w:rPr>
+        <w:t>/2019</w:t>
       </w:r>
     </w:p>
     <w:p>
@@ -2749,33 +2884,50 @@
         <w:ind w:left="360" w:right="-43" w:hanging="180"/>
         <w:rPr>
           <w:rFonts w:ascii="Times New Roman" w:hAnsi="Times New Roman"/>
-          <w:sz w:val="20"/>
-          <w:szCs w:val="20"/>
-        </w:rPr>
-      </w:pPr>
-      <w:r>
-        <w:rPr>
-          <w:rFonts w:ascii="Times New Roman" w:hAnsi="Times New Roman"/>
-          <w:sz w:val="20"/>
-          <w:szCs w:val="20"/>
-        </w:rPr>
-        <w:t>Buil</w:t>
-      </w:r>
-      <w:r>
-        <w:rPr>
-          <w:rFonts w:ascii="Times New Roman" w:hAnsi="Times New Roman"/>
-          <w:sz w:val="20"/>
-          <w:szCs w:val="20"/>
-        </w:rPr>
-        <w:t>t</w:t>
-      </w:r>
-      <w:r>
-        <w:rPr>
-          <w:rFonts w:ascii="Times New Roman" w:hAnsi="Times New Roman"/>
-          <w:sz w:val="20"/>
-          <w:szCs w:val="20"/>
-        </w:rPr>
-        <w:t xml:space="preserve"> the global and local SAS macro library for the statistics team.</w:t>
+          <w:b/>
+          <w:sz w:val="20"/>
+          <w:szCs w:val="20"/>
+        </w:rPr>
+      </w:pPr>
+      <w:r>
+        <w:rPr>
+          <w:rFonts w:ascii="Times New Roman" w:hAnsi="Times New Roman"/>
+          <w:sz w:val="20"/>
+          <w:szCs w:val="20"/>
+        </w:rPr>
+        <w:t>Work</w:t>
+      </w:r>
+      <w:r>
+        <w:rPr>
+          <w:rFonts w:ascii="Times New Roman" w:hAnsi="Times New Roman"/>
+          <w:sz w:val="20"/>
+          <w:szCs w:val="20"/>
+        </w:rPr>
+        <w:t>ed</w:t>
+      </w:r>
+      <w:r>
+        <w:rPr>
+          <w:rFonts w:ascii="Times New Roman" w:hAnsi="Times New Roman"/>
+          <w:sz w:val="20"/>
+          <w:szCs w:val="20"/>
+        </w:rPr>
+        <w:t xml:space="preserve"> closely with the statistics team to automate repetitive SAS </w:t>
+      </w:r>
+      <w:r>
+        <w:rPr>
+          <w:rFonts w:ascii="Times New Roman" w:hAnsi="Times New Roman"/>
+          <w:sz w:val="20"/>
+          <w:szCs w:val="20"/>
+        </w:rPr>
+        <w:t>statistical analysis</w:t>
+      </w:r>
+      <w:r>
+        <w:rPr>
+          <w:rFonts w:ascii="Times New Roman" w:hAnsi="Times New Roman"/>
+          <w:sz w:val="20"/>
+          <w:szCs w:val="20"/>
+        </w:rPr>
+        <w:t>.</w:t>
       </w:r>
     </w:p>
     <w:p>
@@ -2802,71 +2954,23 @@
           <w:sz w:val="20"/>
           <w:szCs w:val="20"/>
         </w:rPr>
-        <w:t>Creat</w:t>
-      </w:r>
-      <w:r>
-        <w:rPr>
-          <w:rFonts w:ascii="Times New Roman" w:hAnsi="Times New Roman"/>
-          <w:sz w:val="20"/>
-          <w:szCs w:val="20"/>
-        </w:rPr>
-        <w:t>ed</w:t>
-      </w:r>
-      <w:r>
-        <w:rPr>
-          <w:rFonts w:ascii="Times New Roman" w:hAnsi="Times New Roman"/>
-          <w:sz w:val="20"/>
-          <w:szCs w:val="20"/>
-        </w:rPr>
-        <w:t>, edit</w:t>
-      </w:r>
-      <w:r>
-        <w:rPr>
-          <w:rFonts w:ascii="Times New Roman" w:hAnsi="Times New Roman"/>
-          <w:sz w:val="20"/>
-          <w:szCs w:val="20"/>
-        </w:rPr>
-        <w:t>ed</w:t>
-      </w:r>
-      <w:r>
-        <w:rPr>
-          <w:rFonts w:ascii="Times New Roman" w:hAnsi="Times New Roman"/>
-          <w:sz w:val="20"/>
-          <w:szCs w:val="20"/>
-        </w:rPr>
-        <w:t>, test</w:t>
-      </w:r>
-      <w:r>
-        <w:rPr>
-          <w:rFonts w:ascii="Times New Roman" w:hAnsi="Times New Roman"/>
-          <w:sz w:val="20"/>
-          <w:szCs w:val="20"/>
-        </w:rPr>
-        <w:t>ed</w:t>
-      </w:r>
-      <w:r>
-        <w:rPr>
-          <w:rFonts w:ascii="Times New Roman" w:hAnsi="Times New Roman"/>
-          <w:sz w:val="20"/>
-          <w:szCs w:val="20"/>
-        </w:rPr>
-        <w:t xml:space="preserve"> and debugg</w:t>
-      </w:r>
-      <w:r>
-        <w:rPr>
-          <w:rFonts w:ascii="Times New Roman" w:hAnsi="Times New Roman"/>
-          <w:sz w:val="20"/>
-          <w:szCs w:val="20"/>
-        </w:rPr>
-        <w:t>ed</w:t>
-      </w:r>
-      <w:r>
-        <w:rPr>
-          <w:rFonts w:ascii="Times New Roman" w:hAnsi="Times New Roman"/>
-          <w:sz w:val="20"/>
-          <w:szCs w:val="20"/>
-        </w:rPr>
-        <w:t xml:space="preserve"> SAS macros.</w:t>
+        <w:t>Buil</w:t>
+      </w:r>
+      <w:r>
+        <w:rPr>
+          <w:rFonts w:ascii="Times New Roman" w:hAnsi="Times New Roman"/>
+          <w:sz w:val="20"/>
+          <w:szCs w:val="20"/>
+        </w:rPr>
+        <w:t>t</w:t>
+      </w:r>
+      <w:r>
+        <w:rPr>
+          <w:rFonts w:ascii="Times New Roman" w:hAnsi="Times New Roman"/>
+          <w:sz w:val="20"/>
+          <w:szCs w:val="20"/>
+        </w:rPr>
+        <w:t xml:space="preserve"> the global and local SAS macro library for the statistics team.</w:t>
       </w:r>
     </w:p>
     <w:p>
@@ -2893,39 +2997,71 @@
           <w:sz w:val="20"/>
           <w:szCs w:val="20"/>
         </w:rPr>
-        <w:t>Wr</w:t>
-      </w:r>
-      <w:r>
-        <w:rPr>
-          <w:rFonts w:ascii="Times New Roman" w:hAnsi="Times New Roman"/>
-          <w:sz w:val="20"/>
-          <w:szCs w:val="20"/>
-        </w:rPr>
-        <w:t>ote</w:t>
-      </w:r>
-      <w:r>
-        <w:rPr>
-          <w:rFonts w:ascii="Times New Roman" w:hAnsi="Times New Roman"/>
-          <w:sz w:val="20"/>
-          <w:szCs w:val="20"/>
-        </w:rPr>
-        <w:t xml:space="preserve"> </w:t>
-      </w:r>
-      <w:r>
-        <w:rPr>
-          <w:rFonts w:ascii="Times New Roman" w:hAnsi="Times New Roman"/>
-          <w:sz w:val="20"/>
-          <w:szCs w:val="20"/>
-        </w:rPr>
-        <w:t xml:space="preserve">technical </w:t>
-      </w:r>
-      <w:r>
-        <w:rPr>
-          <w:rFonts w:ascii="Times New Roman" w:hAnsi="Times New Roman"/>
-          <w:sz w:val="20"/>
-          <w:szCs w:val="20"/>
-        </w:rPr>
-        <w:t>documentation detailing description, purpose, parameter definitions, execution requirements and expected output for each macro.</w:t>
+        <w:t>Creat</w:t>
+      </w:r>
+      <w:r>
+        <w:rPr>
+          <w:rFonts w:ascii="Times New Roman" w:hAnsi="Times New Roman"/>
+          <w:sz w:val="20"/>
+          <w:szCs w:val="20"/>
+        </w:rPr>
+        <w:t>ed</w:t>
+      </w:r>
+      <w:r>
+        <w:rPr>
+          <w:rFonts w:ascii="Times New Roman" w:hAnsi="Times New Roman"/>
+          <w:sz w:val="20"/>
+          <w:szCs w:val="20"/>
+        </w:rPr>
+        <w:t>, edit</w:t>
+      </w:r>
+      <w:r>
+        <w:rPr>
+          <w:rFonts w:ascii="Times New Roman" w:hAnsi="Times New Roman"/>
+          <w:sz w:val="20"/>
+          <w:szCs w:val="20"/>
+        </w:rPr>
+        <w:t>ed</w:t>
+      </w:r>
+      <w:r>
+        <w:rPr>
+          <w:rFonts w:ascii="Times New Roman" w:hAnsi="Times New Roman"/>
+          <w:sz w:val="20"/>
+          <w:szCs w:val="20"/>
+        </w:rPr>
+        <w:t>, test</w:t>
+      </w:r>
+      <w:r>
+        <w:rPr>
+          <w:rFonts w:ascii="Times New Roman" w:hAnsi="Times New Roman"/>
+          <w:sz w:val="20"/>
+          <w:szCs w:val="20"/>
+        </w:rPr>
+        <w:t>ed</w:t>
+      </w:r>
+      <w:r>
+        <w:rPr>
+          <w:rFonts w:ascii="Times New Roman" w:hAnsi="Times New Roman"/>
+          <w:sz w:val="20"/>
+          <w:szCs w:val="20"/>
+        </w:rPr>
+        <w:t xml:space="preserve"> and debugg</w:t>
+      </w:r>
+      <w:r>
+        <w:rPr>
+          <w:rFonts w:ascii="Times New Roman" w:hAnsi="Times New Roman"/>
+          <w:sz w:val="20"/>
+          <w:szCs w:val="20"/>
+        </w:rPr>
+        <w:t>ed</w:t>
+      </w:r>
+      <w:r>
+        <w:rPr>
+          <w:rFonts w:ascii="Times New Roman" w:hAnsi="Times New Roman"/>
+          <w:sz w:val="20"/>
+          <w:szCs w:val="20"/>
+        </w:rPr>
+        <w:t xml:space="preserve"> SAS macros.</w:t>
       </w:r>
     </w:p>
     <w:p>
@@ -2952,89 +3088,86 @@
           <w:sz w:val="20"/>
           <w:szCs w:val="20"/>
         </w:rPr>
-        <w:t>Version-controll</w:t>
-      </w:r>
-      <w:r>
-        <w:rPr>
-          <w:rFonts w:ascii="Times New Roman" w:hAnsi="Times New Roman"/>
-          <w:sz w:val="20"/>
-          <w:szCs w:val="20"/>
-        </w:rPr>
-        <w:t>ed</w:t>
-      </w:r>
-      <w:r>
-        <w:rPr>
-          <w:rFonts w:ascii="Times New Roman" w:hAnsi="Times New Roman"/>
-          <w:sz w:val="20"/>
-          <w:szCs w:val="20"/>
-        </w:rPr>
-        <w:t xml:space="preserve"> SAS macro programs using Git with GitLab.</w:t>
-      </w:r>
-    </w:p>
-    <w:p>
-      <w:pPr>
+        <w:t>Wr</w:t>
+      </w:r>
+      <w:r>
+        <w:rPr>
+          <w:rFonts w:ascii="Times New Roman" w:hAnsi="Times New Roman"/>
+          <w:sz w:val="20"/>
+          <w:szCs w:val="20"/>
+        </w:rPr>
+        <w:t>ote</w:t>
+      </w:r>
+      <w:r>
+        <w:rPr>
+          <w:rFonts w:ascii="Times New Roman" w:hAnsi="Times New Roman"/>
+          <w:sz w:val="20"/>
+          <w:szCs w:val="20"/>
+        </w:rPr>
+        <w:t xml:space="preserve"> </w:t>
+      </w:r>
+      <w:r>
+        <w:rPr>
+          <w:rFonts w:ascii="Times New Roman" w:hAnsi="Times New Roman"/>
+          <w:sz w:val="20"/>
+          <w:szCs w:val="20"/>
+        </w:rPr>
+        <w:t xml:space="preserve">technical </w:t>
+      </w:r>
+      <w:r>
+        <w:rPr>
+          <w:rFonts w:ascii="Times New Roman" w:hAnsi="Times New Roman"/>
+          <w:sz w:val="20"/>
+          <w:szCs w:val="20"/>
+        </w:rPr>
+        <w:t>documentation detailing description, purpose, parameter definitions, execution requirements and expected output for each macro.</w:t>
+      </w:r>
+      <w:bookmarkStart w:id="0" w:name="_GoBack"/>
+      <w:bookmarkEnd w:id="0"/>
+    </w:p>
+    <w:p>
+      <w:pPr>
+        <w:pStyle w:val="ListParagraph"/>
+        <w:numPr>
+          <w:ilvl w:val="0"/>
+          <w:numId w:val="15"/>
+        </w:numPr>
         <w:tabs>
           <w:tab w:val="right" w:pos="10260"/>
         </w:tabs>
-        <w:ind w:right="-43"/>
-        <w:rPr>
-          <w:b/>
-          <w:sz w:val="20"/>
-          <w:szCs w:val="20"/>
-        </w:rPr>
-      </w:pPr>
-    </w:p>
-    <w:p>
-      <w:pPr>
-        <w:tabs>
-          <w:tab w:val="right" w:pos="10260"/>
-        </w:tabs>
-        <w:ind w:right="-43"/>
-        <w:rPr>
-          <w:b/>
-          <w:sz w:val="20"/>
-          <w:szCs w:val="20"/>
-        </w:rPr>
-      </w:pPr>
-    </w:p>
-    <w:p>
-      <w:pPr>
-        <w:tabs>
-          <w:tab w:val="right" w:pos="10260"/>
-        </w:tabs>
-        <w:ind w:right="-43"/>
-        <w:rPr>
-          <w:b/>
-          <w:sz w:val="20"/>
-          <w:szCs w:val="20"/>
-        </w:rPr>
-      </w:pPr>
-    </w:p>
-    <w:p>
-      <w:pPr>
-        <w:tabs>
-          <w:tab w:val="right" w:pos="10260"/>
-        </w:tabs>
-        <w:ind w:right="-43"/>
-        <w:rPr>
-          <w:b/>
-          <w:sz w:val="20"/>
-          <w:szCs w:val="20"/>
-        </w:rPr>
-      </w:pPr>
-    </w:p>
-    <w:p>
-      <w:pPr>
-        <w:tabs>
-          <w:tab w:val="right" w:pos="10260"/>
-        </w:tabs>
-        <w:ind w:right="-43"/>
-        <w:rPr>
-          <w:b/>
-          <w:sz w:val="20"/>
-          <w:szCs w:val="20"/>
-        </w:rPr>
-      </w:pPr>
+        <w:spacing w:after="0" w:line="240" w:lineRule="auto"/>
+        <w:ind w:left="360" w:right="-43" w:hanging="180"/>
+        <w:rPr>
+          <w:rFonts w:ascii="Times New Roman" w:hAnsi="Times New Roman"/>
+          <w:sz w:val="20"/>
+          <w:szCs w:val="20"/>
+        </w:rPr>
+      </w:pPr>
+      <w:r>
+        <w:rPr>
+          <w:rFonts w:ascii="Times New Roman" w:hAnsi="Times New Roman"/>
+          <w:sz w:val="20"/>
+          <w:szCs w:val="20"/>
+        </w:rPr>
+        <w:lastRenderedPageBreak/>
+        <w:t>Version-controll</w:t>
+      </w:r>
+      <w:r>
+        <w:rPr>
+          <w:rFonts w:ascii="Times New Roman" w:hAnsi="Times New Roman"/>
+          <w:sz w:val="20"/>
+          <w:szCs w:val="20"/>
+        </w:rPr>
+        <w:t>ed</w:t>
+      </w:r>
+      <w:r>
+        <w:rPr>
+          <w:rFonts w:ascii="Times New Roman" w:hAnsi="Times New Roman"/>
+          <w:sz w:val="20"/>
+          <w:szCs w:val="20"/>
+        </w:rPr>
+        <w:t xml:space="preserve"> SAS macro programs using Git with GitLab.</w:t>
+      </w:r>
     </w:p>
     <w:p>
       <w:pPr>
@@ -6210,6 +6343,7 @@
     <w:lsdException w:name="HTML Sample" w:semiHidden="1" w:unhideWhenUsed="1"/>
     <w:lsdException w:name="HTML Typewriter" w:semiHidden="1" w:unhideWhenUsed="1"/>
     <w:lsdException w:name="HTML Variable" w:semiHidden="1" w:unhideWhenUsed="1"/>
+    <w:lsdException w:name="Normal Table" w:semiHidden="1" w:unhideWhenUsed="1"/>
     <w:lsdException w:name="annotation subject" w:semiHidden="1" w:unhideWhenUsed="1"/>
     <w:lsdException w:name="No List" w:semiHidden="1" w:unhideWhenUsed="1"/>
     <w:lsdException w:name="Outline List 1" w:semiHidden="1" w:unhideWhenUsed="1"/>
@@ -6256,8 +6390,10 @@
     <w:lsdException w:name="Table Subtle 2" w:semiHidden="1" w:unhideWhenUsed="1"/>
     <w:lsdException w:name="Table Web 1" w:semiHidden="1" w:unhideWhenUsed="1"/>
     <w:lsdException w:name="Table Web 2" w:semiHidden="1" w:unhideWhenUsed="1"/>
+    <w:lsdException w:name="Table Web 3" w:semiHidden="1" w:unhideWhenUsed="1"/>
     <w:lsdException w:name="Balloon Text" w:semiHidden="1" w:unhideWhenUsed="1"/>
     <w:lsdException w:name="Table Grid" w:uiPriority="39"/>
+    <w:lsdException w:name="Table Theme" w:semiHidden="1" w:unhideWhenUsed="1"/>
     <w:lsdException w:name="Placeholder Text" w:semiHidden="1"/>
     <w:lsdException w:name="No Spacing" w:uiPriority="1" w:qFormat="1"/>
     <w:lsdException w:name="Light Shading" w:uiPriority="60"/>
@@ -7130,15 +7266,15 @@
 <file path=customXml/itemProps3.xml><?xml version="1.0" encoding="utf-8"?>
 <ds:datastoreItem xmlns:ds="http://schemas.openxmlformats.org/officeDocument/2006/customXml" ds:itemID="{C48CB16F-B2C2-4B63-8493-4382173608B1}">
   <ds:schemaRefs>
+    <ds:schemaRef ds:uri="http://schemas.microsoft.com/office/2006/documentManagement/types"/>
+    <ds:schemaRef ds:uri="http://purl.org/dc/elements/1.1/"/>
+    <ds:schemaRef ds:uri="http://schemas.microsoft.com/office/2006/metadata/properties"/>
     <ds:schemaRef ds:uri="http://purl.org/dc/terms/"/>
     <ds:schemaRef ds:uri="http://schemas.openxmlformats.org/package/2006/metadata/core-properties"/>
-    <ds:schemaRef ds:uri="http://schemas.microsoft.com/office/2006/documentManagement/types"/>
+    <ds:schemaRef ds:uri="http://purl.org/dc/dcmitype/"/>
     <ds:schemaRef ds:uri="6b97580c-b86b-4f64-ad16-b23d4d54dec6"/>
-    <ds:schemaRef ds:uri="http://purl.org/dc/elements/1.1/"/>
-    <ds:schemaRef ds:uri="http://schemas.microsoft.com/office/2006/metadata/properties"/>
     <ds:schemaRef ds:uri="http://schemas.microsoft.com/office/infopath/2007/PartnerControls"/>
     <ds:schemaRef ds:uri="http://www.w3.org/XML/1998/namespace"/>
-    <ds:schemaRef ds:uri="http://purl.org/dc/dcmitype/"/>
   </ds:schemaRefs>
 </ds:datastoreItem>
 </file>
</xml_diff>